<commit_message>
added functionality for forgot email section
</commit_message>
<xml_diff>
--- a/Final year project report.docx
+++ b/Final year project report.docx
@@ -998,6 +998,7 @@
                         <w:txbxContent>
                           <w:p>
                             <w:pPr>
+                              <w:jc w:val="left"/>
                               <w:rPr>
                                 <w:rFonts w:ascii="Times New Roman" w:hAnsi="Times New Roman" w:cs="Times New Roman"/>
                                 <w:b/>
@@ -1052,11 +1053,16 @@
           </mc:Choice>
           <mc:Fallback>
             <w:pict>
-              <v:shape w14:anchorId="394302D7" id="Text Box 2" o:spid="_x0000_s1030" type="#_x0000_t202" style="position:absolute;left:0;text-align:left;margin-left:51.8pt;margin-top:7.9pt;width:385.65pt;height:68.2pt;z-index:251661312;visibility:visible;mso-wrap-style:square;mso-width-percent:0;mso-height-percent:0;mso-wrap-distance-left:9pt;mso-wrap-distance-top:3.6pt;mso-wrap-distance-right:9pt;mso-wrap-distance-bottom:3.6pt;mso-position-horizontal:absolute;mso-position-horizontal-relative:text;mso-position-vertical:absolute;mso-position-vertical-relative:text;mso-width-percent:0;mso-height-percent:0;mso-width-relative:margin;mso-height-relative:margin;v-text-anchor:top" o:gfxdata="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" strokecolor="white [3212]">
+              <v:shapetype w14:anchorId="394302D7" id="_x0000_t202" coordsize="21600,21600" o:spt="202" path="m,l,21600r21600,l21600,xe">
+                <v:stroke joinstyle="miter"/>
+                <v:path gradientshapeok="t" o:connecttype="rect"/>
+              </v:shapetype>
+              <v:shape id="Text Box 2" o:spid="_x0000_s1030" type="#_x0000_t202" style="position:absolute;left:0;text-align:left;margin-left:51.8pt;margin-top:7.9pt;width:385.65pt;height:68.2pt;z-index:251661312;visibility:visible;mso-wrap-style:square;mso-width-percent:0;mso-height-percent:0;mso-wrap-distance-left:9pt;mso-wrap-distance-top:3.6pt;mso-wrap-distance-right:9pt;mso-wrap-distance-bottom:3.6pt;mso-position-horizontal:absolute;mso-position-horizontal-relative:text;mso-position-vertical:absolute;mso-position-vertical-relative:text;mso-width-percent:0;mso-height-percent:0;mso-width-relative:margin;mso-height-relative:margin;v-text-anchor:top" o:gfxdata="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" strokecolor="white [3212]">
                 <v:textbox>
                   <w:txbxContent>
                     <w:p>
                       <w:pPr>
+                        <w:jc w:val="left"/>
                         <w:rPr>
                           <w:rFonts w:ascii="Times New Roman" w:hAnsi="Times New Roman" w:cs="Times New Roman"/>
                           <w:b/>
@@ -6970,203 +6976,109 @@
           <w:sz w:val="24"/>
           <w:szCs w:val="24"/>
         </w:rPr>
-        <w:t>This project delves into the critical role of a Hospital Management Information System (HMIS) in transforming healthcare delivery. Our focus is on highlighting the limitations of traditional paper-based systems and exploring how an HMIS tackles these challenges to create a more efficient, accurate, and patient-centered environment.</w:t>
-      </w:r>
-    </w:p>
-    <w:p>
-      <w:pPr>
-        <w:pStyle w:val="ListParagraph"/>
-        <w:tabs>
-          <w:tab w:val="left" w:pos="3390"/>
-        </w:tabs>
-        <w:rPr>
-          <w:rFonts w:ascii="Times New Roman" w:hAnsi="Times New Roman" w:cs="Times New Roman"/>
-          <w:sz w:val="24"/>
-          <w:szCs w:val="24"/>
-        </w:rPr>
-      </w:pPr>
-    </w:p>
-    <w:p>
-      <w:pPr>
-        <w:pStyle w:val="ListParagraph"/>
-        <w:tabs>
-          <w:tab w:val="left" w:pos="3390"/>
-        </w:tabs>
-        <w:rPr>
-          <w:rFonts w:ascii="Times New Roman" w:hAnsi="Times New Roman" w:cs="Times New Roman"/>
-          <w:sz w:val="24"/>
-          <w:szCs w:val="24"/>
-        </w:rPr>
-      </w:pPr>
-      <w:r>
-        <w:rPr>
-          <w:rFonts w:ascii="Times New Roman" w:hAnsi="Times New Roman" w:cs="Times New Roman"/>
-          <w:sz w:val="24"/>
-          <w:szCs w:val="24"/>
-        </w:rPr>
-        <w:t>The scope of this study encompasses the following key areas:</w:t>
-      </w:r>
-    </w:p>
-    <w:p>
-      <w:pPr>
-        <w:pStyle w:val="ListParagraph"/>
-        <w:tabs>
-          <w:tab w:val="left" w:pos="3390"/>
-        </w:tabs>
-        <w:rPr>
-          <w:rFonts w:ascii="Times New Roman" w:hAnsi="Times New Roman" w:cs="Times New Roman"/>
-          <w:sz w:val="24"/>
-          <w:szCs w:val="24"/>
-        </w:rPr>
-      </w:pPr>
-    </w:p>
-    <w:p>
-      <w:pPr>
-        <w:pStyle w:val="ListParagraph"/>
-        <w:numPr>
-          <w:ilvl w:val="1"/>
-          <w:numId w:val="1"/>
-        </w:numPr>
-        <w:tabs>
-          <w:tab w:val="left" w:pos="3390"/>
-        </w:tabs>
-        <w:rPr>
-          <w:rFonts w:ascii="Times New Roman" w:hAnsi="Times New Roman" w:cs="Times New Roman"/>
-          <w:b/>
-          <w:sz w:val="28"/>
-          <w:szCs w:val="28"/>
-        </w:rPr>
-      </w:pPr>
-      <w:r>
-        <w:rPr>
-          <w:rFonts w:ascii="Times New Roman" w:hAnsi="Times New Roman" w:cs="Times New Roman"/>
-          <w:b/>
-          <w:sz w:val="28"/>
-          <w:szCs w:val="28"/>
-        </w:rPr>
-        <w:t>The Inefficiencies of Paper-Based Records:</w:t>
-      </w:r>
-    </w:p>
-    <w:p>
-      <w:pPr>
-        <w:pStyle w:val="ListParagraph"/>
-        <w:tabs>
-          <w:tab w:val="left" w:pos="3390"/>
-        </w:tabs>
-        <w:ind w:left="1440"/>
-        <w:rPr>
-          <w:rFonts w:ascii="Times New Roman" w:hAnsi="Times New Roman" w:cs="Times New Roman"/>
-          <w:b/>
-          <w:sz w:val="28"/>
-          <w:szCs w:val="28"/>
-        </w:rPr>
-      </w:pPr>
-      <w:r>
-        <w:rPr>
-          <w:rFonts w:ascii="Times New Roman" w:hAnsi="Times New Roman" w:cs="Times New Roman"/>
-          <w:sz w:val="24"/>
-          <w:szCs w:val="24"/>
-        </w:rPr>
-        <w:t>This section will provide a comprehensive analysis of the drawbacks associated with paper-based record management. We will explore how the time-consuming nature of retrieving information from physical files leads to delays in treatment initiation and hinders real-time decision-making by healthcare professionals. Additionally, the study will examine the susceptibility of paper records to errors like illegibility, misplacement, and loss. We will analyze the impact of such errors on data accuracy and consistency, highlighting the potential risk to patient care quality due to incomplete medical histories. Finally, this section will delve into the burden paper records place on staff, analyzing how they consume valuable time that could be better spent on direct patient interaction.</w:t>
-      </w:r>
-    </w:p>
-    <w:p>
-      <w:pPr>
-        <w:pStyle w:val="ListParagraph"/>
-        <w:tabs>
-          <w:tab w:val="left" w:pos="3390"/>
-        </w:tabs>
-        <w:rPr>
-          <w:rFonts w:ascii="Times New Roman" w:hAnsi="Times New Roman" w:cs="Times New Roman"/>
-          <w:sz w:val="24"/>
-          <w:szCs w:val="24"/>
-        </w:rPr>
-      </w:pPr>
-    </w:p>
-    <w:p>
-      <w:pPr>
-        <w:pStyle w:val="ListParagraph"/>
-        <w:numPr>
-          <w:ilvl w:val="1"/>
-          <w:numId w:val="1"/>
-        </w:numPr>
-        <w:tabs>
-          <w:tab w:val="left" w:pos="3390"/>
-        </w:tabs>
-        <w:rPr>
-          <w:rFonts w:ascii="Times New Roman" w:hAnsi="Times New Roman" w:cs="Times New Roman"/>
-          <w:b/>
-          <w:sz w:val="28"/>
-          <w:szCs w:val="28"/>
-        </w:rPr>
-      </w:pPr>
-      <w:r>
-        <w:rPr>
-          <w:rFonts w:ascii="Times New Roman" w:hAnsi="Times New Roman" w:cs="Times New Roman"/>
-          <w:b/>
-          <w:sz w:val="28"/>
-          <w:szCs w:val="28"/>
-        </w:rPr>
-        <w:t>Unveiling the Advantages of an HMIS:</w:t>
-      </w:r>
-    </w:p>
-    <w:p>
-      <w:pPr>
-        <w:pStyle w:val="ListParagraph"/>
-        <w:tabs>
-          <w:tab w:val="left" w:pos="3390"/>
-        </w:tabs>
-        <w:ind w:left="1440"/>
-        <w:rPr>
-          <w:rFonts w:ascii="Times New Roman" w:hAnsi="Times New Roman" w:cs="Times New Roman"/>
-          <w:sz w:val="24"/>
-          <w:szCs w:val="24"/>
-        </w:rPr>
-      </w:pPr>
-      <w:r>
-        <w:rPr>
-          <w:rFonts w:ascii="Times New Roman" w:hAnsi="Times New Roman" w:cs="Times New Roman"/>
-          <w:sz w:val="24"/>
-          <w:szCs w:val="24"/>
-        </w:rPr>
-        <w:t>Building upon the identified limitations of paper systems, this section will delve into the benefits of implementing an HMIS. We will explore how a centralized electronic database streamlines workflows by providing immediate access to patient data and resource availability. This analysis will highlight how such access eliminates delays associated with paper searches, facilitating efficient care coordination and improving overall hospital operations.</w:t>
-      </w:r>
-    </w:p>
-    <w:p>
-      <w:pPr>
-        <w:pStyle w:val="ListParagraph"/>
-        <w:tabs>
-          <w:tab w:val="left" w:pos="3390"/>
-        </w:tabs>
-        <w:ind w:left="1440"/>
-        <w:rPr>
-          <w:rFonts w:ascii="Times New Roman" w:hAnsi="Times New Roman" w:cs="Times New Roman"/>
-          <w:sz w:val="24"/>
-          <w:szCs w:val="24"/>
-        </w:rPr>
-      </w:pPr>
-    </w:p>
-    <w:p>
-      <w:pPr>
-        <w:pStyle w:val="ListParagraph"/>
-        <w:tabs>
-          <w:tab w:val="left" w:pos="3390"/>
-        </w:tabs>
-        <w:ind w:left="1440"/>
-        <w:rPr>
-          <w:rFonts w:ascii="Times New Roman" w:hAnsi="Times New Roman" w:cs="Times New Roman"/>
-          <w:b/>
-          <w:sz w:val="28"/>
-          <w:szCs w:val="28"/>
-        </w:rPr>
-      </w:pPr>
-      <w:r>
-        <w:rPr>
-          <w:rFonts w:ascii="Times New Roman" w:hAnsi="Times New Roman" w:cs="Times New Roman"/>
-          <w:sz w:val="24"/>
-          <w:szCs w:val="24"/>
-        </w:rPr>
-        <w:t xml:space="preserve">Furthermore, this section will delve into the data validation features offered by an HMIS, emphasizing their role in minimizing human error and ensuring data accuracy and consistency. The impact of this enhanced data integrity on patient </w:t>
+        <w:t>The significance of implementing a Hospital Management Information System (HMIS) within healthcare institutions cannot be overstated, particularly in addressing the inefficiencies and challenges posed by traditional paper-based systems. The transition from paper records to an electronic HMIS represents a pivotal advancement that promises transformative benefits across multiple facets of hospital operations and patient care.</w:t>
+      </w:r>
+    </w:p>
+    <w:p>
+      <w:pPr>
+        <w:pStyle w:val="ListParagraph"/>
+        <w:tabs>
+          <w:tab w:val="left" w:pos="3390"/>
+        </w:tabs>
+        <w:rPr>
+          <w:rFonts w:ascii="Times New Roman" w:hAnsi="Times New Roman" w:cs="Times New Roman"/>
+          <w:sz w:val="24"/>
+          <w:szCs w:val="24"/>
+        </w:rPr>
+      </w:pPr>
+    </w:p>
+    <w:p>
+      <w:pPr>
+        <w:pStyle w:val="ListParagraph"/>
+        <w:tabs>
+          <w:tab w:val="left" w:pos="3390"/>
+        </w:tabs>
+        <w:rPr>
+          <w:rFonts w:ascii="Times New Roman" w:hAnsi="Times New Roman" w:cs="Times New Roman"/>
+          <w:sz w:val="24"/>
+          <w:szCs w:val="24"/>
+        </w:rPr>
+      </w:pPr>
+      <w:r>
+        <w:rPr>
+          <w:rFonts w:ascii="Times New Roman" w:hAnsi="Times New Roman" w:cs="Times New Roman"/>
+          <w:sz w:val="24"/>
+          <w:szCs w:val="24"/>
+        </w:rPr>
+        <w:t>One of the primary drawbacks of paper-based systems is the time-intensive process involved in retrieving patient information. Manual searching through physical folders not only delays treatment initiation but also impedes real-time decision-making by healthcare providers. This inefficiency can result in prolonged wait times for patients and potentially compromises their care due to delayed access to critical information. Furthermore, the inherent risks of paper records—such as illegibility, misplacement, and loss—contribute to inaccuracies and inconsistencies in patient data, which can lead to medication errors and misdiagnoses, thereby jeopardizing patient safety.</w:t>
+      </w:r>
+    </w:p>
+    <w:p>
+      <w:pPr>
+        <w:pStyle w:val="ListParagraph"/>
+        <w:tabs>
+          <w:tab w:val="left" w:pos="3390"/>
+        </w:tabs>
+        <w:rPr>
+          <w:rFonts w:ascii="Times New Roman" w:hAnsi="Times New Roman" w:cs="Times New Roman"/>
+          <w:sz w:val="24"/>
+          <w:szCs w:val="24"/>
+        </w:rPr>
+      </w:pPr>
+    </w:p>
+    <w:p>
+      <w:pPr>
+        <w:pStyle w:val="ListParagraph"/>
+        <w:tabs>
+          <w:tab w:val="left" w:pos="3390"/>
+        </w:tabs>
+        <w:rPr>
+          <w:rFonts w:ascii="Times New Roman" w:hAnsi="Times New Roman" w:cs="Times New Roman"/>
+          <w:sz w:val="24"/>
+          <w:szCs w:val="24"/>
+        </w:rPr>
+      </w:pPr>
+      <w:r>
+        <w:rPr>
+          <w:rFonts w:ascii="Times New Roman" w:hAnsi="Times New Roman" w:cs="Times New Roman"/>
+          <w:sz w:val="24"/>
+          <w:szCs w:val="24"/>
+        </w:rPr>
+        <w:t>In contrast, an HMIS offers a streamlined solution by centralizing patient information into an electronic database. This centralized repository enables healthcare providers to access real-time patient data promptly, enhancing care coordination and facilitating quicker decision-making processes. By ensuring data accuracy and consistency through robust validation mechanisms, an HMIS mitigates the risks associated with human error inherent in paper-based systems. Moreover, the system's ability to provide comprehensive medical histories at the click of a button supports continuity of care, thereby reducing the likelihood of errors and improving overall care quality.</w:t>
+      </w:r>
+    </w:p>
+    <w:p>
+      <w:pPr>
+        <w:pStyle w:val="ListParagraph"/>
+        <w:tabs>
+          <w:tab w:val="left" w:pos="3390"/>
+        </w:tabs>
+        <w:rPr>
+          <w:rFonts w:ascii="Times New Roman" w:hAnsi="Times New Roman" w:cs="Times New Roman"/>
+          <w:sz w:val="24"/>
+          <w:szCs w:val="24"/>
+        </w:rPr>
+      </w:pPr>
+    </w:p>
+    <w:p>
+      <w:pPr>
+        <w:pStyle w:val="ListParagraph"/>
+        <w:tabs>
+          <w:tab w:val="left" w:pos="3390"/>
+        </w:tabs>
+        <w:rPr>
+          <w:rFonts w:ascii="Times New Roman" w:hAnsi="Times New Roman" w:cs="Times New Roman"/>
+          <w:sz w:val="24"/>
+          <w:szCs w:val="24"/>
+        </w:rPr>
+      </w:pPr>
+      <w:r>
+        <w:rPr>
+          <w:rFonts w:ascii="Times New Roman" w:hAnsi="Times New Roman" w:cs="Times New Roman"/>
+          <w:sz w:val="24"/>
+          <w:szCs w:val="24"/>
+        </w:rPr>
+        <w:t xml:space="preserve">Beyond improving patient care, an HMIS also yields substantial operational benefits. By automating record management and reducing the administrative burden associated with paper records, healthcare staff can redirect their focus towards direct patient interaction and clinical activities. This not only enhances staff productivity but also contributes to a more efficient workflow within the hospital environment. Furthermore, the data aggregation and analytics capabilities of an HMIS empower hospital administrators with actionable insights into trends and performance metrics. These insights facilitate informed decision-making, </w:t>
       </w:r>
       <w:r>
         <w:rPr>
@@ -7175,180 +7087,44 @@
           <w:szCs w:val="24"/>
         </w:rPr>
         <w:lastRenderedPageBreak/>
-        <w:t>safety will be a key focus.  We will also explore how an HMIS streamlines record management by providing easy access to complete medical histories regardless of location.  This analysis will highlight the positive impact on continuity of care, ensuring healthcare providers have a comprehensive understanding of a patient's medical background for informed decision-making. Additionally, we will examine how an HMIS frees up valuable staff time by eliminating the need for physical record management. This will be linked to improved staff productivity and the potential for enhanced patient experiences through increased direct interaction.</w:t>
-      </w:r>
-    </w:p>
-    <w:p>
-      <w:pPr>
-        <w:pStyle w:val="ListParagraph"/>
-        <w:tabs>
-          <w:tab w:val="left" w:pos="3390"/>
-        </w:tabs>
-        <w:rPr>
-          <w:rFonts w:ascii="Times New Roman" w:hAnsi="Times New Roman" w:cs="Times New Roman"/>
-          <w:sz w:val="24"/>
-          <w:szCs w:val="24"/>
-        </w:rPr>
-      </w:pPr>
-    </w:p>
-    <w:p>
-      <w:pPr>
-        <w:pStyle w:val="ListParagraph"/>
-        <w:numPr>
-          <w:ilvl w:val="1"/>
-          <w:numId w:val="1"/>
-        </w:numPr>
-        <w:tabs>
-          <w:tab w:val="left" w:pos="3390"/>
-        </w:tabs>
-        <w:rPr>
-          <w:rFonts w:ascii="Times New Roman" w:hAnsi="Times New Roman" w:cs="Times New Roman"/>
-          <w:b/>
-          <w:sz w:val="24"/>
-          <w:szCs w:val="24"/>
-        </w:rPr>
-      </w:pPr>
-      <w:r>
-        <w:rPr>
-          <w:rFonts w:ascii="Times New Roman" w:hAnsi="Times New Roman" w:cs="Times New Roman"/>
-          <w:b/>
-          <w:sz w:val="28"/>
-          <w:szCs w:val="24"/>
-        </w:rPr>
-        <w:t>Empowering Decision-Making with Data Analytics:</w:t>
-      </w:r>
-    </w:p>
-    <w:p>
-      <w:pPr>
-        <w:pStyle w:val="ListParagraph"/>
-        <w:tabs>
-          <w:tab w:val="left" w:pos="3390"/>
-        </w:tabs>
-        <w:ind w:left="1440"/>
-        <w:rPr>
-          <w:rFonts w:ascii="Times New Roman" w:hAnsi="Times New Roman" w:cs="Times New Roman"/>
-          <w:b/>
-          <w:sz w:val="24"/>
-          <w:szCs w:val="24"/>
-        </w:rPr>
-      </w:pPr>
-      <w:r>
-        <w:rPr>
-          <w:rFonts w:ascii="Times New Roman" w:hAnsi="Times New Roman" w:cs="Times New Roman"/>
-          <w:sz w:val="24"/>
-          <w:szCs w:val="24"/>
-        </w:rPr>
-        <w:t>The final section of the scope will explore the powerful data analytics capabilities of an HMIS. We will examine how the system collects and analyzes data points, providing valuable insights into hospital operations, patient trends, and resource utilization. This analysis will showcase how administrators can leverage this information to make informed decisions that can improve patient care delivery, enhance operational efficiency, and optimize resource management.</w:t>
-      </w:r>
-    </w:p>
-    <w:p>
-      <w:pPr>
-        <w:pStyle w:val="ListParagraph"/>
-        <w:tabs>
-          <w:tab w:val="left" w:pos="3390"/>
-        </w:tabs>
-        <w:rPr>
-          <w:rFonts w:ascii="Times New Roman" w:hAnsi="Times New Roman" w:cs="Times New Roman"/>
-          <w:sz w:val="24"/>
-          <w:szCs w:val="24"/>
-        </w:rPr>
-      </w:pPr>
-    </w:p>
-    <w:p>
-      <w:pPr>
-        <w:pStyle w:val="ListParagraph"/>
-        <w:tabs>
-          <w:tab w:val="left" w:pos="3390"/>
-        </w:tabs>
-        <w:ind w:left="1440"/>
-        <w:rPr>
-          <w:rFonts w:ascii="Times New Roman" w:hAnsi="Times New Roman" w:cs="Times New Roman"/>
-          <w:b/>
-          <w:sz w:val="24"/>
-          <w:szCs w:val="24"/>
-        </w:rPr>
-      </w:pPr>
-      <w:r>
-        <w:rPr>
-          <w:rFonts w:ascii="Times New Roman" w:hAnsi="Times New Roman" w:cs="Times New Roman"/>
-          <w:b/>
-          <w:sz w:val="24"/>
-          <w:szCs w:val="24"/>
-        </w:rPr>
-        <w:t>Exclusions:</w:t>
-      </w:r>
-    </w:p>
-    <w:p>
-      <w:pPr>
-        <w:pStyle w:val="ListParagraph"/>
-        <w:tabs>
-          <w:tab w:val="left" w:pos="3390"/>
-        </w:tabs>
-        <w:ind w:left="1440"/>
-        <w:rPr>
-          <w:rFonts w:ascii="Times New Roman" w:hAnsi="Times New Roman" w:cs="Times New Roman"/>
-          <w:sz w:val="24"/>
-          <w:szCs w:val="24"/>
-        </w:rPr>
-      </w:pPr>
-    </w:p>
-    <w:p>
-      <w:pPr>
-        <w:pStyle w:val="ListParagraph"/>
-        <w:tabs>
-          <w:tab w:val="left" w:pos="3390"/>
-        </w:tabs>
-        <w:ind w:left="1440"/>
-        <w:rPr>
-          <w:rFonts w:ascii="Times New Roman" w:hAnsi="Times New Roman" w:cs="Times New Roman"/>
-          <w:sz w:val="24"/>
-          <w:szCs w:val="24"/>
-        </w:rPr>
-      </w:pPr>
-      <w:r>
-        <w:rPr>
-          <w:rFonts w:ascii="Times New Roman" w:hAnsi="Times New Roman" w:cs="Times New Roman"/>
-          <w:sz w:val="24"/>
-          <w:szCs w:val="24"/>
-        </w:rPr>
-        <w:t>While this study focuses on the benefits of an HMIS, it is important to acknowledge some exclusions. The specific features and functionalities of different HMIS solutions will not be a central focus. Additionally, the implementation process and potential challenges associated with adopting an HMIS will not be covered in detail. These aspects may be explored in further research projects.</w:t>
-      </w:r>
-    </w:p>
-    <w:p>
-      <w:pPr>
-        <w:pStyle w:val="ListParagraph"/>
-        <w:tabs>
-          <w:tab w:val="left" w:pos="3390"/>
-        </w:tabs>
-        <w:ind w:left="1440"/>
-        <w:rPr>
-          <w:rFonts w:ascii="Times New Roman" w:hAnsi="Times New Roman" w:cs="Times New Roman"/>
-          <w:sz w:val="24"/>
-          <w:szCs w:val="24"/>
-        </w:rPr>
-      </w:pPr>
-    </w:p>
-    <w:p>
-      <w:pPr>
-        <w:pStyle w:val="ListParagraph"/>
-        <w:tabs>
-          <w:tab w:val="left" w:pos="3390"/>
-        </w:tabs>
-        <w:ind w:left="1440"/>
-        <w:rPr>
-          <w:rFonts w:ascii="Times New Roman" w:hAnsi="Times New Roman" w:cs="Times New Roman"/>
-          <w:sz w:val="24"/>
-          <w:szCs w:val="24"/>
-        </w:rPr>
-      </w:pPr>
-      <w:r>
-        <w:rPr>
-          <w:rFonts w:ascii="Times New Roman" w:hAnsi="Times New Roman" w:cs="Times New Roman"/>
-          <w:sz w:val="24"/>
-          <w:szCs w:val="24"/>
-        </w:rPr>
-        <w:t>By comprehensively examining the limitations of paper-based systems and the multifaceted benefits of an HMIS, this study aims to provide a compelling argument for the adoption of digital solutions in healthcare. Ultimately, the goal is to highlight how this shift can contribute to a future where healthcare delivery is characterized by efficiency, accuracy, and a patient-centered approach.</w:t>
-      </w:r>
+        <w:t>optimize resource allocation, and support strategic planning initiatives aimed at enhancing hospital efficiency and quality of care delivery.</w:t>
+      </w:r>
+    </w:p>
+    <w:p>
+      <w:pPr>
+        <w:pStyle w:val="ListParagraph"/>
+        <w:tabs>
+          <w:tab w:val="left" w:pos="3390"/>
+        </w:tabs>
+        <w:rPr>
+          <w:rFonts w:ascii="Times New Roman" w:hAnsi="Times New Roman" w:cs="Times New Roman"/>
+          <w:sz w:val="24"/>
+          <w:szCs w:val="24"/>
+        </w:rPr>
+      </w:pPr>
+    </w:p>
+    <w:p>
+      <w:pPr>
+        <w:pStyle w:val="ListParagraph"/>
+        <w:tabs>
+          <w:tab w:val="left" w:pos="3390"/>
+        </w:tabs>
+        <w:rPr>
+          <w:rFonts w:ascii="Times New Roman" w:hAnsi="Times New Roman" w:cs="Times New Roman"/>
+          <w:sz w:val="24"/>
+          <w:szCs w:val="24"/>
+        </w:rPr>
+      </w:pPr>
+      <w:r>
+        <w:rPr>
+          <w:rFonts w:ascii="Times New Roman" w:hAnsi="Times New Roman" w:cs="Times New Roman"/>
+          <w:sz w:val="24"/>
+          <w:szCs w:val="24"/>
+        </w:rPr>
+        <w:t>In conclusion, the implementation of an HMIS represents a paradigm shift in healthcare management, offering comprehensive solutions to the limitations of traditional paper-based systems. By improving access to information, enhancing data accuracy, and streamlining operations, HMIS not only drives efficiency gains but also significantly enhances patient safety and care quality. As healthcare continues to evolve, embracing technology such as HMIS will be crucial in meeting the demands for effective, integrated, and patient-centered care delivery.</w:t>
+      </w:r>
+      <w:bookmarkStart w:id="0" w:name="_GoBack"/>
+      <w:bookmarkEnd w:id="0"/>
     </w:p>
     <w:p>
       <w:pPr>
@@ -7376,8 +7152,6 @@
         </w:rPr>
         <w:t>Delimitation of the Study</w:t>
       </w:r>
-      <w:bookmarkStart w:id="0" w:name="_GoBack"/>
-      <w:bookmarkEnd w:id="0"/>
     </w:p>
     <w:p>
       <w:pPr>
@@ -7740,6 +7514,7 @@
           <w:sz w:val="28"/>
           <w:szCs w:val="28"/>
         </w:rPr>
+        <w:lastRenderedPageBreak/>
         <w:t>Related Works</w:t>
       </w:r>
     </w:p>
@@ -8190,6 +7965,7 @@
           <w:sz w:val="28"/>
           <w:szCs w:val="28"/>
         </w:rPr>
+        <w:lastRenderedPageBreak/>
         <w:t>Description of the algorithms</w:t>
       </w:r>
     </w:p>
@@ -11228,7 +11004,7 @@
 </file>
 
 <file path=customXml/itemProps1.xml><?xml version="1.0" encoding="utf-8"?>
-<ds:datastoreItem xmlns:ds="http://schemas.openxmlformats.org/officeDocument/2006/customXml" ds:itemID="{A9111BED-B46E-4494-881C-7046055BE381}">
+<ds:datastoreItem xmlns:ds="http://schemas.openxmlformats.org/officeDocument/2006/customXml" ds:itemID="{1DB41800-03E7-4E5A-B7A1-067A17E4A7B0}">
   <ds:schemaRefs>
     <ds:schemaRef ds:uri="http://schemas.openxmlformats.org/officeDocument/2006/bibliography"/>
   </ds:schemaRefs>

</xml_diff>